<commit_message>
Added threadlocker and optional power supply to BOM
</commit_message>
<xml_diff>
--- a/v3_1_bill_of_materials.docx
+++ b/v3_1_bill_of_materials.docx
@@ -559,17 +559,7 @@
                 <w:sz w:val="16"/>
                 <w:szCs w:val="16"/>
               </w:rPr>
-              <w:t xml:space="preserve"> BLDC moto</w:t>
-            </w:r>
-            <w:bookmarkStart w:id="1" w:name="_GoBack"/>
-            <w:bookmarkEnd w:id="1"/>
-            <w:r>
-              <w:rPr>
-                <w:rFonts w:ascii="Times New Roman" w:hAnsi="Times New Roman" w:cs="Times New Roman"/>
-                <w:sz w:val="16"/>
-                <w:szCs w:val="16"/>
-              </w:rPr>
-              <w:t>r also available for $20 more. Alternatively, can buy chassis with BLDC already installed (</w:t>
+              <w:t xml:space="preserve"> BLDC motor also available for $20 more. Alternatively, can buy chassis with BLDC already installed (</w:t>
             </w:r>
             <w:proofErr w:type="spellStart"/>
             <w:r>
@@ -2447,6 +2437,118 @@
                 <w:szCs w:val="16"/>
               </w:rPr>
               <w:t>https://www.amazon.com/gp/product/B01018DB2E</w:t>
+            </w:r>
+          </w:p>
+        </w:tc>
+        <w:tc>
+          <w:tcPr>
+            <w:tcW w:w="1287" w:type="dxa"/>
+          </w:tcPr>
+          <w:p>
+            <w:pPr>
+              <w:jc w:val="center"/>
+              <w:rPr>
+                <w:sz w:val="16"/>
+                <w:szCs w:val="16"/>
+              </w:rPr>
+            </w:pPr>
+          </w:p>
+        </w:tc>
+      </w:tr>
+      <w:tr>
+        <w:trPr>
+          <w:tblHeader/>
+          <w:jc w:val="center"/>
+        </w:trPr>
+        <w:tc>
+          <w:tcPr>
+            <w:tcW w:w="1434" w:type="dxa"/>
+          </w:tcPr>
+          <w:p>
+            <w:pPr>
+              <w:jc w:val="center"/>
+              <w:rPr>
+                <w:rFonts w:ascii="Times New Roman" w:hAnsi="Times New Roman" w:cs="Times New Roman"/>
+                <w:sz w:val="24"/>
+                <w:szCs w:val="24"/>
+              </w:rPr>
+            </w:pPr>
+            <w:r>
+              <w:rPr>
+                <w:rFonts w:ascii="Times New Roman" w:hAnsi="Times New Roman" w:cs="Times New Roman"/>
+                <w:sz w:val="24"/>
+                <w:szCs w:val="24"/>
+              </w:rPr>
+              <w:t>Medium Strength Thread Locker</w:t>
+            </w:r>
+          </w:p>
+        </w:tc>
+        <w:tc>
+          <w:tcPr>
+            <w:tcW w:w="1446" w:type="dxa"/>
+          </w:tcPr>
+          <w:p>
+            <w:pPr>
+              <w:jc w:val="center"/>
+              <w:rPr>
+                <w:rFonts w:ascii="Times New Roman" w:hAnsi="Times New Roman" w:cs="Times New Roman"/>
+                <w:sz w:val="24"/>
+                <w:szCs w:val="24"/>
+              </w:rPr>
+            </w:pPr>
+            <w:r>
+              <w:rPr>
+                <w:rFonts w:ascii="Times New Roman" w:hAnsi="Times New Roman" w:cs="Times New Roman"/>
+                <w:sz w:val="24"/>
+                <w:szCs w:val="24"/>
+              </w:rPr>
+              <w:t>1</w:t>
+            </w:r>
+          </w:p>
+        </w:tc>
+        <w:tc>
+          <w:tcPr>
+            <w:tcW w:w="1365" w:type="dxa"/>
+          </w:tcPr>
+          <w:p>
+            <w:pPr>
+              <w:jc w:val="center"/>
+              <w:rPr>
+                <w:rFonts w:ascii="Times New Roman" w:hAnsi="Times New Roman" w:cs="Times New Roman"/>
+                <w:sz w:val="24"/>
+                <w:szCs w:val="24"/>
+              </w:rPr>
+            </w:pPr>
+            <w:r>
+              <w:rPr>
+                <w:rFonts w:ascii="Times New Roman" w:hAnsi="Times New Roman" w:cs="Times New Roman"/>
+                <w:sz w:val="24"/>
+                <w:szCs w:val="24"/>
+              </w:rPr>
+              <w:t>$3.50</w:t>
+            </w:r>
+          </w:p>
+        </w:tc>
+        <w:tc>
+          <w:tcPr>
+            <w:tcW w:w="3818" w:type="dxa"/>
+          </w:tcPr>
+          <w:p>
+            <w:pPr>
+              <w:jc w:val="center"/>
+              <w:rPr>
+                <w:rStyle w:val="Hyperlink"/>
+                <w:sz w:val="16"/>
+                <w:szCs w:val="16"/>
+              </w:rPr>
+            </w:pPr>
+            <w:r>
+              <w:rPr>
+                <w:rStyle w:val="Hyperlink"/>
+                <w:sz w:val="16"/>
+                <w:szCs w:val="16"/>
+              </w:rPr>
+              <w:t>https://www.amazon.com/Permatex-24200-Medium-Strength-Threadlocker/dp/B0002UEMZ2</w:t>
             </w:r>
           </w:p>
         </w:tc>
@@ -3757,6 +3859,7 @@
                 <w:rFonts w:ascii="Times New Roman" w:hAnsi="Times New Roman" w:cs="Times New Roman"/>
                 <w:sz w:val="24"/>
               </w:rPr>
+              <w:lastRenderedPageBreak/>
               <w:t>M3 Pan Head Screw 6mm</w:t>
             </w:r>
           </w:p>
@@ -4044,7 +4147,6 @@
                 <w:rFonts w:ascii="Times New Roman" w:hAnsi="Times New Roman" w:cs="Times New Roman"/>
                 <w:sz w:val="24"/>
               </w:rPr>
-              <w:lastRenderedPageBreak/>
               <w:t>M3 Pan Head Screw 6mm</w:t>
             </w:r>
           </w:p>
@@ -4586,6 +4688,204 @@
                 <w:szCs w:val="24"/>
               </w:rPr>
             </w:pPr>
+            <w:r>
+              <w:rPr>
+                <w:rFonts w:ascii="Times New Roman" w:hAnsi="Times New Roman" w:cs="Times New Roman"/>
+                <w:sz w:val="24"/>
+                <w:szCs w:val="24"/>
+              </w:rPr>
+              <w:t>Power Supply (5V 4Amp)</w:t>
+            </w:r>
+          </w:p>
+        </w:tc>
+        <w:tc>
+          <w:tcPr>
+            <w:tcW w:w="1536" w:type="dxa"/>
+          </w:tcPr>
+          <w:p>
+            <w:pPr>
+              <w:jc w:val="center"/>
+              <w:rPr>
+                <w:rFonts w:ascii="Times New Roman" w:hAnsi="Times New Roman" w:cs="Times New Roman"/>
+                <w:sz w:val="24"/>
+                <w:szCs w:val="24"/>
+              </w:rPr>
+            </w:pPr>
+            <w:r>
+              <w:rPr>
+                <w:rFonts w:ascii="Times New Roman" w:hAnsi="Times New Roman" w:cs="Times New Roman"/>
+                <w:sz w:val="24"/>
+                <w:szCs w:val="24"/>
+              </w:rPr>
+              <w:t>1</w:t>
+            </w:r>
+          </w:p>
+        </w:tc>
+        <w:tc>
+          <w:tcPr>
+            <w:tcW w:w="1417" w:type="dxa"/>
+          </w:tcPr>
+          <w:p>
+            <w:pPr>
+              <w:jc w:val="center"/>
+              <w:rPr>
+                <w:rFonts w:ascii="Times New Roman" w:hAnsi="Times New Roman" w:cs="Times New Roman"/>
+                <w:sz w:val="24"/>
+                <w:szCs w:val="24"/>
+              </w:rPr>
+            </w:pPr>
+            <w:r>
+              <w:rPr>
+                <w:rFonts w:ascii="Times New Roman" w:hAnsi="Times New Roman" w:cs="Times New Roman"/>
+                <w:sz w:val="24"/>
+                <w:szCs w:val="24"/>
+              </w:rPr>
+              <w:t>$13.99</w:t>
+            </w:r>
+          </w:p>
+        </w:tc>
+        <w:tc>
+          <w:tcPr>
+            <w:tcW w:w="3549" w:type="dxa"/>
+          </w:tcPr>
+          <w:p>
+            <w:pPr>
+              <w:jc w:val="center"/>
+              <w:rPr>
+                <w:sz w:val="16"/>
+              </w:rPr>
+            </w:pPr>
+            <w:hyperlink r:id="rId20" w:history="1">
+              <w:r>
+                <w:rPr>
+                  <w:rStyle w:val="Hyperlink"/>
+                  <w:sz w:val="16"/>
+                </w:rPr>
+                <w:t>https://www.amazon.com/ALITOVE-Converter-5-5x2-1mm-100V-240V-Security/dp/B078RT3ZPS</w:t>
+              </w:r>
+            </w:hyperlink>
+          </w:p>
+        </w:tc>
+        <w:tc>
+          <w:tcPr>
+            <w:tcW w:w="1378" w:type="dxa"/>
+          </w:tcPr>
+          <w:p>
+            <w:pPr>
+              <w:jc w:val="center"/>
+              <w:rPr>
+                <w:rFonts w:ascii="Times New Roman" w:hAnsi="Times New Roman" w:cs="Times New Roman"/>
+                <w:sz w:val="16"/>
+                <w:szCs w:val="24"/>
+              </w:rPr>
+            </w:pPr>
+            <w:r>
+              <w:rPr>
+                <w:rFonts w:ascii="Times New Roman" w:hAnsi="Times New Roman" w:cs="Times New Roman"/>
+                <w:sz w:val="16"/>
+                <w:szCs w:val="24"/>
+              </w:rPr>
+              <w:t>Power the Jetson Nano without using batter</w:t>
+            </w:r>
+            <w:r>
+              <w:rPr>
+                <w:rFonts w:ascii="Times New Roman" w:hAnsi="Times New Roman" w:cs="Times New Roman"/>
+                <w:sz w:val="16"/>
+                <w:szCs w:val="24"/>
+              </w:rPr>
+              <w:t>y</w:t>
+            </w:r>
+            <w:bookmarkStart w:id="1" w:name="_GoBack"/>
+            <w:bookmarkEnd w:id="1"/>
+          </w:p>
+        </w:tc>
+      </w:tr>
+      <w:tr>
+        <w:tc>
+          <w:tcPr>
+            <w:tcW w:w="1470" w:type="dxa"/>
+          </w:tcPr>
+          <w:p>
+            <w:pPr>
+              <w:jc w:val="center"/>
+              <w:rPr>
+                <w:rFonts w:ascii="Times New Roman" w:hAnsi="Times New Roman" w:cs="Times New Roman"/>
+                <w:sz w:val="24"/>
+                <w:szCs w:val="24"/>
+              </w:rPr>
+            </w:pPr>
+          </w:p>
+        </w:tc>
+        <w:tc>
+          <w:tcPr>
+            <w:tcW w:w="1536" w:type="dxa"/>
+          </w:tcPr>
+          <w:p>
+            <w:pPr>
+              <w:jc w:val="center"/>
+              <w:rPr>
+                <w:rFonts w:ascii="Times New Roman" w:hAnsi="Times New Roman" w:cs="Times New Roman"/>
+                <w:sz w:val="24"/>
+                <w:szCs w:val="24"/>
+              </w:rPr>
+            </w:pPr>
+          </w:p>
+        </w:tc>
+        <w:tc>
+          <w:tcPr>
+            <w:tcW w:w="1417" w:type="dxa"/>
+          </w:tcPr>
+          <w:p>
+            <w:pPr>
+              <w:jc w:val="center"/>
+              <w:rPr>
+                <w:rFonts w:ascii="Times New Roman" w:hAnsi="Times New Roman" w:cs="Times New Roman"/>
+                <w:sz w:val="24"/>
+                <w:szCs w:val="24"/>
+              </w:rPr>
+            </w:pPr>
+          </w:p>
+        </w:tc>
+        <w:tc>
+          <w:tcPr>
+            <w:tcW w:w="3549" w:type="dxa"/>
+          </w:tcPr>
+          <w:p>
+            <w:pPr>
+              <w:jc w:val="center"/>
+            </w:pPr>
+          </w:p>
+        </w:tc>
+        <w:tc>
+          <w:tcPr>
+            <w:tcW w:w="1378" w:type="dxa"/>
+          </w:tcPr>
+          <w:p>
+            <w:pPr>
+              <w:jc w:val="center"/>
+              <w:rPr>
+                <w:rFonts w:ascii="Times New Roman" w:hAnsi="Times New Roman" w:cs="Times New Roman"/>
+                <w:sz w:val="24"/>
+                <w:szCs w:val="24"/>
+              </w:rPr>
+            </w:pPr>
+          </w:p>
+        </w:tc>
+      </w:tr>
+      <w:tr>
+        <w:tc>
+          <w:tcPr>
+            <w:tcW w:w="1470" w:type="dxa"/>
+          </w:tcPr>
+          <w:p>
+            <w:pPr>
+              <w:jc w:val="center"/>
+              <w:rPr>
+                <w:rFonts w:ascii="Times New Roman" w:hAnsi="Times New Roman" w:cs="Times New Roman"/>
+                <w:sz w:val="24"/>
+                <w:szCs w:val="24"/>
+              </w:rPr>
+            </w:pPr>
             <w:proofErr w:type="spellStart"/>
             <w:r>
               <w:rPr>
@@ -4665,7 +4965,7 @@
                 <w:szCs w:val="16"/>
               </w:rPr>
             </w:pPr>
-            <w:hyperlink r:id="rId20" w:history="1">
+            <w:hyperlink r:id="rId21" w:history="1">
               <w:r>
                 <w:rPr>
                   <w:rStyle w:val="Hyperlink"/>
@@ -4969,7 +5269,7 @@
                 <w:szCs w:val="16"/>
               </w:rPr>
             </w:pPr>
-            <w:hyperlink r:id="rId21" w:history="1">
+            <w:hyperlink r:id="rId22" w:history="1">
               <w:r>
                 <w:rPr>
                   <w:rStyle w:val="Hyperlink"/>
@@ -5089,7 +5389,7 @@
                 <w:szCs w:val="16"/>
               </w:rPr>
             </w:pPr>
-            <w:hyperlink r:id="rId22" w:history="1">
+            <w:hyperlink r:id="rId23" w:history="1">
               <w:r>
                 <w:rPr>
                   <w:rStyle w:val="Hyperlink"/>

</xml_diff>

<commit_message>
Added super glue to bom
</commit_message>
<xml_diff>
--- a/v3_1_bill_of_materials.docx
+++ b/v3_1_bill_of_materials.docx
@@ -2550,6 +2550,120 @@
               </w:rPr>
               <w:t>https://www.amazon.com/Permatex-24200-Medium-Strength-Threadlocker/dp/B0002UEMZ2</w:t>
             </w:r>
+          </w:p>
+        </w:tc>
+        <w:tc>
+          <w:tcPr>
+            <w:tcW w:w="1287" w:type="dxa"/>
+          </w:tcPr>
+          <w:p>
+            <w:pPr>
+              <w:jc w:val="center"/>
+              <w:rPr>
+                <w:sz w:val="16"/>
+                <w:szCs w:val="16"/>
+              </w:rPr>
+            </w:pPr>
+          </w:p>
+        </w:tc>
+      </w:tr>
+      <w:tr>
+        <w:trPr>
+          <w:tblHeader/>
+          <w:jc w:val="center"/>
+        </w:trPr>
+        <w:tc>
+          <w:tcPr>
+            <w:tcW w:w="1434" w:type="dxa"/>
+          </w:tcPr>
+          <w:p>
+            <w:pPr>
+              <w:jc w:val="center"/>
+              <w:rPr>
+                <w:rFonts w:ascii="Times New Roman" w:hAnsi="Times New Roman" w:cs="Times New Roman"/>
+                <w:sz w:val="24"/>
+                <w:szCs w:val="24"/>
+              </w:rPr>
+            </w:pPr>
+            <w:r>
+              <w:rPr>
+                <w:rFonts w:ascii="Times New Roman" w:hAnsi="Times New Roman" w:cs="Times New Roman"/>
+                <w:sz w:val="24"/>
+                <w:szCs w:val="24"/>
+              </w:rPr>
+              <w:t>Super Glue</w:t>
+            </w:r>
+          </w:p>
+        </w:tc>
+        <w:tc>
+          <w:tcPr>
+            <w:tcW w:w="1446" w:type="dxa"/>
+          </w:tcPr>
+          <w:p>
+            <w:pPr>
+              <w:jc w:val="center"/>
+              <w:rPr>
+                <w:rFonts w:ascii="Times New Roman" w:hAnsi="Times New Roman" w:cs="Times New Roman"/>
+                <w:sz w:val="24"/>
+                <w:szCs w:val="24"/>
+              </w:rPr>
+            </w:pPr>
+            <w:r>
+              <w:rPr>
+                <w:rFonts w:ascii="Times New Roman" w:hAnsi="Times New Roman" w:cs="Times New Roman"/>
+                <w:sz w:val="24"/>
+                <w:szCs w:val="24"/>
+              </w:rPr>
+              <w:t>1</w:t>
+            </w:r>
+          </w:p>
+        </w:tc>
+        <w:tc>
+          <w:tcPr>
+            <w:tcW w:w="1365" w:type="dxa"/>
+          </w:tcPr>
+          <w:p>
+            <w:pPr>
+              <w:jc w:val="center"/>
+              <w:rPr>
+                <w:rFonts w:ascii="Times New Roman" w:hAnsi="Times New Roman" w:cs="Times New Roman"/>
+                <w:sz w:val="24"/>
+                <w:szCs w:val="24"/>
+              </w:rPr>
+            </w:pPr>
+            <w:r>
+              <w:rPr>
+                <w:rFonts w:ascii="Times New Roman" w:hAnsi="Times New Roman" w:cs="Times New Roman"/>
+                <w:sz w:val="24"/>
+                <w:szCs w:val="24"/>
+              </w:rPr>
+              <w:t>$3.99</w:t>
+            </w:r>
+          </w:p>
+        </w:tc>
+        <w:tc>
+          <w:tcPr>
+            <w:tcW w:w="3818" w:type="dxa"/>
+          </w:tcPr>
+          <w:p>
+            <w:pPr>
+              <w:jc w:val="center"/>
+              <w:rPr>
+                <w:rStyle w:val="Hyperlink"/>
+                <w:sz w:val="16"/>
+                <w:szCs w:val="16"/>
+              </w:rPr>
+            </w:pPr>
+            <w:r>
+              <w:rPr>
+                <w:rStyle w:val="Hyperlink"/>
+                <w:sz w:val="16"/>
+                <w:szCs w:val="16"/>
+              </w:rPr>
+              <w:t>https://www.amazon.com/Loctite-Ultra-Control-4-Gram-1363589/dp/B003Y49R7G</w:t>
+            </w:r>
+            <w:bookmarkStart w:id="1" w:name="_GoBack"/>
+            <w:bookmarkEnd w:id="1"/>
           </w:p>
         </w:tc>
         <w:tc>
@@ -4795,8 +4909,6 @@
               </w:rPr>
               <w:t>y</w:t>
             </w:r>
-            <w:bookmarkStart w:id="1" w:name="_GoBack"/>
-            <w:bookmarkEnd w:id="1"/>
           </w:p>
         </w:tc>
       </w:tr>

</xml_diff>

<commit_message>
Change bumper switch to push button
</commit_message>
<xml_diff>
--- a/v3_1_bill_of_materials.docx
+++ b/v3_1_bill_of_materials.docx
@@ -5737,8 +5737,10 @@
                 <w:sz w:val="24"/>
                 <w:szCs w:val="24"/>
               </w:rPr>
-              <w:t>Bumper Switch</w:t>
-            </w:r>
+              <w:t>Push Button</w:t>
+            </w:r>
+            <w:bookmarkStart w:id="1" w:name="_GoBack"/>
+            <w:bookmarkEnd w:id="1"/>
           </w:p>
         </w:tc>
         <w:tc>
@@ -6294,8 +6296,6 @@
                 <w:t>https://www.mcmaster.com/92000a111</w:t>
               </w:r>
             </w:hyperlink>
-            <w:bookmarkStart w:id="1" w:name="_GoBack"/>
-            <w:bookmarkEnd w:id="1"/>
           </w:p>
         </w:tc>
         <w:tc>

</xml_diff>